<commit_message>
Changes for 10 runs
</commit_message>
<xml_diff>
--- a/Lukemia_pareto_fronts_comparison.docx
+++ b/Lukemia_pareto_fronts_comparison.docx
@@ -80,7 +80,7 @@
           <w:noProof/>
         </w:rPr>
         <w:drawing>
-          <wp:inline distT="0" distB="0" distL="0" distR="0" wp14:anchorId="362A51B6" wp14:editId="68CCE5CF">
+          <wp:inline distT="0" distB="0" distL="0" distR="0" wp14:anchorId="362A51B6" wp14:editId="7C598340">
             <wp:extent cx="2124635" cy="1646442"/>
             <wp:effectExtent l="0" t="0" r="0" b="0"/>
             <wp:docPr id="1381745319" name="Picture 1" descr="A graph with blue and red dots&#10;&#10;Description automatically generated"/>
@@ -253,7 +253,7 @@
           <w:noProof/>
         </w:rPr>
         <w:drawing>
-          <wp:inline distT="0" distB="0" distL="0" distR="0" wp14:anchorId="088B9EC0" wp14:editId="2A6474B2">
+          <wp:inline distT="0" distB="0" distL="0" distR="0" wp14:anchorId="088B9EC0" wp14:editId="60F6EFC7">
             <wp:extent cx="2214282" cy="1685067"/>
             <wp:effectExtent l="0" t="0" r="0" b="0"/>
             <wp:docPr id="384660239" name="Picture 3" descr="A graph with blue dots and red dots&#10;&#10;Description automatically generated"/>
@@ -302,6 +302,569 @@
         </w:drawing>
       </w:r>
     </w:p>
+    <w:p/>
+    <w:p>
+      <w:r>
+        <w:t xml:space="preserve"> Dataset Lukemia:</w:t>
+      </w:r>
+    </w:p>
+    <w:p>
+      <w:r>
+        <w:t>Feature selection frequency across 10 runs:</w:t>
+      </w:r>
+    </w:p>
+    <w:p>
+      <w:r>
+        <w:t>Feature 2449: 14 times</w:t>
+      </w:r>
+    </w:p>
+    <w:p>
+      <w:r>
+        <w:t>Feature 2591: 14 times</w:t>
+      </w:r>
+    </w:p>
+    <w:p>
+      <w:r>
+        <w:t>Feature 3694: 14 times</w:t>
+      </w:r>
+    </w:p>
+    <w:p>
+      <w:r>
+        <w:t>Feature 1396: 13 times</w:t>
+      </w:r>
+    </w:p>
+    <w:p>
+      <w:r>
+        <w:t>Feature 3078: 13 times</w:t>
+      </w:r>
+    </w:p>
+    <w:p>
+      <w:r>
+        <w:lastRenderedPageBreak/>
+        <w:t>Feature 3529: 13 times</w:t>
+      </w:r>
+    </w:p>
+    <w:p>
+      <w:r>
+        <w:t>Feature 3966: 13 times</w:t>
+      </w:r>
+    </w:p>
+    <w:p>
+      <w:r>
+        <w:t>Feature 4165: 13 times</w:t>
+      </w:r>
+    </w:p>
+    <w:p>
+      <w:r>
+        <w:t>Feature 4868: 13 times</w:t>
+      </w:r>
+    </w:p>
+    <w:p>
+      <w:r>
+        <w:t>Feature 5892: 13 times</w:t>
+      </w:r>
+    </w:p>
+    <w:p>
+      <w:r>
+        <w:t>Feature 5924: 13 times</w:t>
+      </w:r>
+    </w:p>
+    <w:p>
+      <w:r>
+        <w:t>Feature 404: 12 times</w:t>
+      </w:r>
+    </w:p>
+    <w:p>
+      <w:r>
+        <w:t>Feature 3272: 12 times</w:t>
+      </w:r>
+    </w:p>
+    <w:p>
+      <w:r>
+        <w:t>Feature 3530: 12 times</w:t>
+      </w:r>
+    </w:p>
+    <w:p>
+      <w:r>
+        <w:t>Feature 5249: 12 times</w:t>
+      </w:r>
+    </w:p>
+    <w:p>
+      <w:r>
+        <w:t>Feature 5329: 12 times</w:t>
+      </w:r>
+    </w:p>
+    <w:p>
+      <w:r>
+        <w:t>Feature 6312: 12 times</w:t>
+      </w:r>
+    </w:p>
+    <w:p>
+      <w:r>
+        <w:t>Feature 6756: 12 times</w:t>
+      </w:r>
+    </w:p>
+    <w:p>
+      <w:r>
+        <w:t>Feature 76: 11 times</w:t>
+      </w:r>
+    </w:p>
+    <w:p>
+      <w:r>
+        <w:t>Feature 1033: 11 times</w:t>
+      </w:r>
+    </w:p>
+    <w:p>
+      <w:r>
+        <w:t>Feature 1474: 11 times</w:t>
+      </w:r>
+    </w:p>
+    <w:p>
+      <w:r>
+        <w:t>Feature 2346: 11 times</w:t>
+      </w:r>
+    </w:p>
+    <w:p>
+      <w:r>
+        <w:t>Feature 3398: 11 times</w:t>
+      </w:r>
+    </w:p>
+    <w:p>
+      <w:r>
+        <w:t>Feature 6628: 11 times</w:t>
+      </w:r>
+    </w:p>
+    <w:p>
+      <w:r>
+        <w:t>Feature 291: 10 times</w:t>
+      </w:r>
+    </w:p>
+    <w:p>
+      <w:r>
+        <w:t>Feature 991: 10 times</w:t>
+      </w:r>
+    </w:p>
+    <w:p>
+      <w:r>
+        <w:t>Feature 2637: 10 times</w:t>
+      </w:r>
+    </w:p>
+    <w:p>
+      <w:r>
+        <w:t>Feature 2692: 10 times</w:t>
+      </w:r>
+    </w:p>
+    <w:p>
+      <w:r>
+        <w:t>Feature 3788: 10 times</w:t>
+      </w:r>
+    </w:p>
+    <w:p>
+      <w:r>
+        <w:t>Feature 4407: 10 times</w:t>
+      </w:r>
+    </w:p>
+    <w:p>
+      <w:r>
+        <w:t>Feature 5750: 10 times</w:t>
+      </w:r>
+    </w:p>
+    <w:p>
+      <w:r>
+        <w:t>Feature 6476: 10 times</w:t>
+      </w:r>
+    </w:p>
+    <w:p>
+      <w:r>
+        <w:t>Feature 288: 9 times</w:t>
+      </w:r>
+    </w:p>
+    <w:p>
+      <w:r>
+        <w:t>Feature 654: 9 times</w:t>
+      </w:r>
+    </w:p>
+    <w:p>
+      <w:r>
+        <w:lastRenderedPageBreak/>
+        <w:t>Feature 3204: 9 times</w:t>
+      </w:r>
+    </w:p>
+    <w:p>
+      <w:r>
+        <w:t>Feature 3392: 9 times</w:t>
+      </w:r>
+    </w:p>
+    <w:p>
+      <w:r>
+        <w:t>Feature 3784: 9 times</w:t>
+      </w:r>
+    </w:p>
+    <w:p>
+      <w:r>
+        <w:t>Feature 6365: 9 times</w:t>
+      </w:r>
+    </w:p>
+    <w:p>
+      <w:r>
+        <w:t>Feature 6551: 9 times</w:t>
+      </w:r>
+    </w:p>
+    <w:p>
+      <w:r>
+        <w:t>Feature 1149: 8 times</w:t>
+      </w:r>
+    </w:p>
+    <w:p>
+      <w:r>
+        <w:t>Feature 1351: 8 times</w:t>
+      </w:r>
+    </w:p>
+    <w:p>
+      <w:r>
+        <w:t>Feature 2802: 8 times</w:t>
+      </w:r>
+    </w:p>
+    <w:p>
+      <w:r>
+        <w:t>Feature 3145: 8 times</w:t>
+      </w:r>
+    </w:p>
+    <w:p>
+      <w:r>
+        <w:t>Feature 4925: 8 times</w:t>
+      </w:r>
+    </w:p>
+    <w:p>
+      <w:r>
+        <w:t>Feature 5987: 8 times</w:t>
+      </w:r>
+    </w:p>
+    <w:p>
+      <w:r>
+        <w:t>Feature 6623: 8 times</w:t>
+      </w:r>
+    </w:p>
+    <w:p>
+      <w:r>
+        <w:t>Feature 6956: 8 times</w:t>
+      </w:r>
+    </w:p>
+    <w:p>
+      <w:r>
+        <w:t>Feature 6989: 8 times</w:t>
+      </w:r>
+    </w:p>
+    <w:p>
+      <w:r>
+        <w:t>Feature 2753: 7 times</w:t>
+      </w:r>
+    </w:p>
+    <w:p>
+      <w:r>
+        <w:t>Feature 4253: 7 times</w:t>
+      </w:r>
+    </w:p>
+    <w:p>
+      <w:r>
+        <w:t>Feature 4920: 7 times</w:t>
+      </w:r>
+    </w:p>
+    <w:p>
+      <w:r>
+        <w:t>Feature 234: 6 times</w:t>
+      </w:r>
+    </w:p>
+    <w:p>
+      <w:r>
+        <w:t>Feature 626: 6 times</w:t>
+      </w:r>
+    </w:p>
+    <w:p>
+      <w:r>
+        <w:t>Feature 1694: 6 times</w:t>
+      </w:r>
+    </w:p>
+    <w:p>
+      <w:r>
+        <w:t>Feature 3770: 6 times</w:t>
+      </w:r>
+    </w:p>
+    <w:p>
+      <w:r>
+        <w:t>Feature 3815: 6 times</w:t>
+      </w:r>
+    </w:p>
+    <w:p>
+      <w:r>
+        <w:t>Feature 4011: 6 times</w:t>
+      </w:r>
+    </w:p>
+    <w:p>
+      <w:r>
+        <w:t>Feature 4338: 6 times</w:t>
+      </w:r>
+    </w:p>
+    <w:p>
+      <w:r>
+        <w:t>Feature 6638: 6 times</w:t>
+      </w:r>
+    </w:p>
+    <w:p>
+      <w:r>
+        <w:t>Feature 6793: 6 times</w:t>
+      </w:r>
+    </w:p>
+    <w:p>
+      <w:r>
+        <w:t>Feature 1352: 5 times</w:t>
+      </w:r>
+    </w:p>
+    <w:p>
+      <w:r>
+        <w:t>Feature 2681: 5 times</w:t>
+      </w:r>
+    </w:p>
+    <w:p>
+      <w:r>
+        <w:t>Feature 4913: 5 times</w:t>
+      </w:r>
+    </w:p>
+    <w:p>
+      <w:r>
+        <w:lastRenderedPageBreak/>
+        <w:t>Feature 6361: 5 times</w:t>
+      </w:r>
+    </w:p>
+    <w:p>
+      <w:r>
+        <w:t>Feature 730: 4 times</w:t>
+      </w:r>
+    </w:p>
+    <w:p>
+      <w:r>
+        <w:t>Feature 3255: 4 times</w:t>
+      </w:r>
+    </w:p>
+    <w:p>
+      <w:r>
+        <w:t>Feature 5507: 4 times</w:t>
+      </w:r>
+    </w:p>
+    <w:p>
+      <w:r>
+        <w:t>Feature 6930: 4 times</w:t>
+      </w:r>
+    </w:p>
+    <w:p>
+      <w:r>
+        <w:t>Feature 354: 3 times</w:t>
+      </w:r>
+    </w:p>
+    <w:p>
+      <w:r>
+        <w:t>Feature 379: 3 times</w:t>
+      </w:r>
+    </w:p>
+    <w:p>
+      <w:r>
+        <w:t>Feature 489: 3 times</w:t>
+      </w:r>
+    </w:p>
+    <w:p>
+      <w:r>
+        <w:t>Feature 523: 3 times</w:t>
+      </w:r>
+    </w:p>
+    <w:p>
+      <w:r>
+        <w:t>Feature 892: 3 times</w:t>
+      </w:r>
+    </w:p>
+    <w:p>
+      <w:r>
+        <w:t>Feature 956: 3 times</w:t>
+      </w:r>
+    </w:p>
+    <w:p>
+      <w:r>
+        <w:t>Feature 1224: 3 times</w:t>
+      </w:r>
+    </w:p>
+    <w:p>
+      <w:r>
+        <w:t>Feature 1844: 3 times</w:t>
+      </w:r>
+    </w:p>
+    <w:p>
+      <w:r>
+        <w:t>Feature 2049: 3 times</w:t>
+      </w:r>
+    </w:p>
+    <w:p>
+      <w:r>
+        <w:t>Feature 2658: 3 times</w:t>
+      </w:r>
+    </w:p>
+    <w:p>
+      <w:r>
+        <w:t>Feature 6102: 3 times</w:t>
+      </w:r>
+    </w:p>
+    <w:p>
+      <w:r>
+        <w:t>Feature 6765: 3 times</w:t>
+      </w:r>
+    </w:p>
+    <w:p>
+      <w:r>
+        <w:t>Feature 6914: 3 times</w:t>
+      </w:r>
+    </w:p>
+    <w:p>
+      <w:r>
+        <w:t>Feature 6927: 3 times</w:t>
+      </w:r>
+    </w:p>
+    <w:p>
+      <w:r>
+        <w:t>Feature 32: 2 times</w:t>
+      </w:r>
+    </w:p>
+    <w:p>
+      <w:r>
+        <w:t>Feature 352: 2 times</w:t>
+      </w:r>
+    </w:p>
+    <w:p>
+      <w:r>
+        <w:t>Feature 431: 2 times</w:t>
+      </w:r>
+    </w:p>
+    <w:p>
+      <w:r>
+        <w:t>Feature 481: 2 times</w:t>
+      </w:r>
+    </w:p>
+    <w:p>
+      <w:r>
+        <w:t>Feature 708: 2 times</w:t>
+      </w:r>
+    </w:p>
+    <w:p>
+      <w:r>
+        <w:t>Feature 791: 2 times</w:t>
+      </w:r>
+    </w:p>
+    <w:p>
+      <w:r>
+        <w:t>Feature 1248: 2 times</w:t>
+      </w:r>
+    </w:p>
+    <w:p>
+      <w:r>
+        <w:t>Feature 1405: 2 times</w:t>
+      </w:r>
+    </w:p>
+    <w:p>
+      <w:r>
+        <w:t>Feature 1950: 2 times</w:t>
+      </w:r>
+    </w:p>
+    <w:p>
+      <w:r>
+        <w:t>Feature 1978: 2 times</w:t>
+      </w:r>
+    </w:p>
+    <w:p>
+      <w:r>
+        <w:lastRenderedPageBreak/>
+        <w:t>Feature 2016: 2 times</w:t>
+      </w:r>
+    </w:p>
+    <w:p>
+      <w:r>
+        <w:t>Feature 2112: 2 times</w:t>
+      </w:r>
+    </w:p>
+    <w:p>
+      <w:r>
+        <w:t>Feature 2657: 2 times</w:t>
+      </w:r>
+    </w:p>
+    <w:p>
+      <w:r>
+        <w:t>Feature 2850: 2 times</w:t>
+      </w:r>
+    </w:p>
+    <w:p>
+      <w:r>
+        <w:t>Feature 2901: 2 times</w:t>
+      </w:r>
+    </w:p>
+    <w:p>
+      <w:r>
+        <w:t>Feature 3061: 2 times</w:t>
+      </w:r>
+    </w:p>
+    <w:p>
+      <w:r>
+        <w:t>Feature 3179: 2 times</w:t>
+      </w:r>
+    </w:p>
+    <w:p>
+      <w:r>
+        <w:t>Feature 3330: 2 times</w:t>
+      </w:r>
+    </w:p>
+    <w:p>
+      <w:r>
+        <w:t>No. of Features: 100</w:t>
+      </w:r>
+    </w:p>
+    <w:p/>
+    <w:p/>
+    <w:p/>
+    <w:p>
+      <w:r>
+        <w:drawing>
+          <wp:inline distT="0" distB="0" distL="0" distR="0" wp14:anchorId="7D162833" wp14:editId="2423F53E">
+            <wp:extent cx="5943600" cy="1397635"/>
+            <wp:effectExtent l="0" t="0" r="0" b="0"/>
+            <wp:docPr id="1964793599" name="Picture 1" descr="A close-up of a computer code&#10;&#10;Description automatically generated"/>
+            <wp:cNvGraphicFramePr>
+              <a:graphicFrameLocks xmlns:a="http://schemas.openxmlformats.org/drawingml/2006/main" noChangeAspect="1"/>
+            </wp:cNvGraphicFramePr>
+            <a:graphic xmlns:a="http://schemas.openxmlformats.org/drawingml/2006/main">
+              <a:graphicData uri="http://schemas.openxmlformats.org/drawingml/2006/picture">
+                <pic:pic xmlns:pic="http://schemas.openxmlformats.org/drawingml/2006/picture">
+                  <pic:nvPicPr>
+                    <pic:cNvPr id="1964793599" name="Picture 1" descr="A close-up of a computer code&#10;&#10;Description automatically generated"/>
+                    <pic:cNvPicPr/>
+                  </pic:nvPicPr>
+                  <pic:blipFill>
+                    <a:blip r:embed="rId11"/>
+                    <a:stretch>
+                      <a:fillRect/>
+                    </a:stretch>
+                  </pic:blipFill>
+                  <pic:spPr>
+                    <a:xfrm>
+                      <a:off x="0" y="0"/>
+                      <a:ext cx="5943600" cy="1397635"/>
+                    </a:xfrm>
+                    <a:prstGeom prst="rect">
+                      <a:avLst/>
+                    </a:prstGeom>
+                  </pic:spPr>
+                </pic:pic>
+              </a:graphicData>
+            </a:graphic>
+          </wp:inline>
+        </w:drawing>
+      </w:r>
+    </w:p>
+    <w:p/>
     <w:p/>
     <w:p/>
     <w:p/>
@@ -968,7 +1531,6 @@
   <w:style w:type="character" w:default="1" w:styleId="DefaultParagraphFont">
     <w:name w:val="Default Paragraph Font"/>
     <w:uiPriority w:val="1"/>
-    <w:semiHidden/>
     <w:unhideWhenUsed/>
   </w:style>
   <w:style w:type="table" w:default="1" w:styleId="TableNormal">

</xml_diff>